<commit_message>
Use nicer fonts in Info.*
</commit_message>
<xml_diff>
--- a/Info.docx
+++ b/Info.docx
@@ -7,13 +7,13 @@
         <w:pStyle w:val="Normal"/>
         <w:bidi w:val="0"/>
         <w:jc w:val="left"/>
-        <w:rPr>
-          <w:rFonts w:ascii="Lucida Sans" w:hAnsi="Lucida Sans"/>
-        </w:rPr>
-      </w:pPr>
-      <w:r>
-        <w:rPr>
-          <w:rFonts w:ascii="Lucida Sans" w:hAnsi="Lucida Sans"/>
+        <w:rPr/>
+      </w:pPr>
+      <w:r>
+        <w:rPr>
+          <w:rFonts w:ascii="Calibri" w:hAnsi="Calibri"/>
+          <w:sz w:val="26"/>
+          <w:szCs w:val="26"/>
         </w:rPr>
         <w:t>This application translates DOCX, PPTX and XLSX files using DeepL API (</w:t>
       </w:r>
@@ -21,14 +21,18 @@
         <w:r>
           <w:rPr>
             <w:rStyle w:val="InternetLink"/>
-            <w:rFonts w:ascii="Lucida Sans" w:hAnsi="Lucida Sans"/>
+            <w:rFonts w:ascii="Calibri" w:hAnsi="Calibri"/>
+            <w:sz w:val="26"/>
+            <w:szCs w:val="26"/>
           </w:rPr>
           <w:t>https://www.deepl.com/docs-api</w:t>
         </w:r>
       </w:hyperlink>
       <w:r>
         <w:rPr>
-          <w:rFonts w:ascii="Lucida Sans" w:hAnsi="Lucida Sans"/>
+          <w:rFonts w:ascii="Calibri" w:hAnsi="Calibri"/>
+          <w:sz w:val="26"/>
+          <w:szCs w:val="26"/>
         </w:rPr>
         <w:t>). You will need a DeepL API authentication key to use it.</w:t>
       </w:r>
@@ -39,27 +43,35 @@
         <w:bidi w:val="0"/>
         <w:jc w:val="left"/>
         <w:rPr>
-          <w:rFonts w:ascii="Lucida Sans" w:hAnsi="Lucida Sans"/>
-        </w:rPr>
-      </w:pPr>
-      <w:r>
-        <w:rPr>
-          <w:rFonts w:ascii="Lucida Sans" w:hAnsi="Lucida Sans"/>
-        </w:rPr>
-      </w:r>
-    </w:p>
-    <w:p>
-      <w:pPr>
-        <w:pStyle w:val="Normal"/>
-        <w:bidi w:val="0"/>
-        <w:jc w:val="left"/>
-        <w:rPr>
-          <w:rFonts w:ascii="Lucida Sans" w:hAnsi="Lucida Sans"/>
-        </w:rPr>
-      </w:pPr>
-      <w:r>
-        <w:rPr>
-          <w:rFonts w:ascii="Lucida Sans" w:hAnsi="Lucida Sans"/>
+          <w:rFonts w:ascii="Calibri" w:hAnsi="Calibri"/>
+          <w:sz w:val="26"/>
+          <w:szCs w:val="26"/>
+        </w:rPr>
+      </w:pPr>
+      <w:r>
+        <w:rPr>
+          <w:rFonts w:ascii="Calibri" w:hAnsi="Calibri"/>
+          <w:sz w:val="26"/>
+          <w:szCs w:val="26"/>
+        </w:rPr>
+      </w:r>
+    </w:p>
+    <w:p>
+      <w:pPr>
+        <w:pStyle w:val="Normal"/>
+        <w:bidi w:val="0"/>
+        <w:jc w:val="left"/>
+        <w:rPr>
+          <w:rFonts w:ascii="Calibri" w:hAnsi="Calibri"/>
+          <w:sz w:val="26"/>
+          <w:szCs w:val="26"/>
+        </w:rPr>
+      </w:pPr>
+      <w:r>
+        <w:rPr>
+          <w:rFonts w:ascii="Calibri" w:hAnsi="Calibri"/>
+          <w:sz w:val="26"/>
+          <w:szCs w:val="26"/>
         </w:rPr>
         <w:t>Only the DeepL text-translation API and not the DeepL document translation API is used. That saves translation costs because with the document translation API “you are billed a minimum of 50,000 characters with the DeepL API plan, no matter how many characters are included in the document”, and allows translation of XLSX files that is not supported by the DeepL document translation API currently.</w:t>
       </w:r>
@@ -70,12 +82,16 @@
         <w:bidi w:val="0"/>
         <w:jc w:val="left"/>
         <w:rPr>
-          <w:rFonts w:ascii="Lucida Sans" w:hAnsi="Lucida Sans"/>
-        </w:rPr>
-      </w:pPr>
-      <w:r>
-        <w:rPr>
-          <w:rFonts w:ascii="Lucida Sans" w:hAnsi="Lucida Sans"/>
+          <w:rFonts w:ascii="Calibri" w:hAnsi="Calibri"/>
+          <w:sz w:val="26"/>
+          <w:szCs w:val="26"/>
+        </w:rPr>
+      </w:pPr>
+      <w:r>
+        <w:rPr>
+          <w:rFonts w:ascii="Calibri" w:hAnsi="Calibri"/>
+          <w:sz w:val="26"/>
+          <w:szCs w:val="26"/>
         </w:rPr>
       </w:r>
     </w:p>
@@ -123,16 +139,16 @@
         <w:bidi w:val="0"/>
         <w:jc w:val="left"/>
         <w:rPr>
-          <w:rFonts w:ascii="Lucida Console" w:hAnsi="Lucida Console"/>
-          <w:sz w:val="21"/>
-          <w:szCs w:val="21"/>
-        </w:rPr>
-      </w:pPr>
-      <w:r>
-        <w:rPr>
-          <w:rFonts w:ascii="Lucida Console" w:hAnsi="Lucida Console"/>
-          <w:sz w:val="21"/>
-          <w:szCs w:val="21"/>
+          <w:rFonts w:ascii="Cascadia Mono" w:hAnsi="Cascadia Mono"/>
+          <w:sz w:val="22"/>
+          <w:szCs w:val="22"/>
+        </w:rPr>
+      </w:pPr>
+      <w:r>
+        <w:rPr>
+          <w:rFonts w:ascii="Cascadia Mono" w:hAnsi="Cascadia Mono"/>
+          <w:sz w:val="22"/>
+          <w:szCs w:val="22"/>
         </w:rPr>
         <w:t>Syntax: TranslateOoxml sourceFile targetLanguage</w:t>
       </w:r>
@@ -143,35 +159,35 @@
         <w:bidi w:val="0"/>
         <w:jc w:val="left"/>
         <w:rPr>
-          <w:rFonts w:ascii="Lucida Console" w:hAnsi="Lucida Console"/>
-          <w:sz w:val="21"/>
-          <w:szCs w:val="21"/>
-        </w:rPr>
-      </w:pPr>
-      <w:r>
-        <w:rPr>
-          <w:rFonts w:ascii="Lucida Console" w:hAnsi="Lucida Console"/>
-          <w:sz w:val="21"/>
-          <w:szCs w:val="21"/>
-        </w:rPr>
-      </w:r>
-    </w:p>
-    <w:p>
-      <w:pPr>
-        <w:pStyle w:val="Normal"/>
-        <w:bidi w:val="0"/>
-        <w:jc w:val="left"/>
-        <w:rPr>
-          <w:rFonts w:ascii="Lucida Console" w:hAnsi="Lucida Console"/>
-          <w:sz w:val="21"/>
-          <w:szCs w:val="21"/>
-        </w:rPr>
-      </w:pPr>
-      <w:r>
-        <w:rPr>
-          <w:rFonts w:ascii="Lucida Console" w:hAnsi="Lucida Console"/>
-          <w:sz w:val="21"/>
-          <w:szCs w:val="21"/>
+          <w:rFonts w:ascii="Cascadia Mono" w:hAnsi="Cascadia Mono"/>
+          <w:sz w:val="22"/>
+          <w:szCs w:val="22"/>
+        </w:rPr>
+      </w:pPr>
+      <w:r>
+        <w:rPr>
+          <w:rFonts w:ascii="Cascadia Mono" w:hAnsi="Cascadia Mono"/>
+          <w:sz w:val="22"/>
+          <w:szCs w:val="22"/>
+        </w:rPr>
+      </w:r>
+    </w:p>
+    <w:p>
+      <w:pPr>
+        <w:pStyle w:val="Normal"/>
+        <w:bidi w:val="0"/>
+        <w:jc w:val="left"/>
+        <w:rPr>
+          <w:rFonts w:ascii="Cascadia Mono" w:hAnsi="Cascadia Mono"/>
+          <w:sz w:val="22"/>
+          <w:szCs w:val="22"/>
+        </w:rPr>
+      </w:pPr>
+      <w:r>
+        <w:rPr>
+          <w:rFonts w:ascii="Cascadia Mono" w:hAnsi="Cascadia Mono"/>
+          <w:sz w:val="22"/>
+          <w:szCs w:val="22"/>
         </w:rPr>
         <w:t>The source file can be a .docx, .pptx, or .xlsx one.</w:t>
       </w:r>
@@ -182,35 +198,35 @@
         <w:bidi w:val="0"/>
         <w:jc w:val="left"/>
         <w:rPr>
-          <w:rFonts w:ascii="Lucida Console" w:hAnsi="Lucida Console"/>
-          <w:sz w:val="21"/>
-          <w:szCs w:val="21"/>
-        </w:rPr>
-      </w:pPr>
-      <w:r>
-        <w:rPr>
-          <w:rFonts w:ascii="Lucida Console" w:hAnsi="Lucida Console"/>
-          <w:sz w:val="21"/>
-          <w:szCs w:val="21"/>
-        </w:rPr>
-      </w:r>
-    </w:p>
-    <w:p>
-      <w:pPr>
-        <w:pStyle w:val="Normal"/>
-        <w:bidi w:val="0"/>
-        <w:jc w:val="left"/>
-        <w:rPr>
-          <w:rFonts w:ascii="Lucida Console" w:hAnsi="Lucida Console"/>
-          <w:sz w:val="21"/>
-          <w:szCs w:val="21"/>
-        </w:rPr>
-      </w:pPr>
-      <w:r>
-        <w:rPr>
-          <w:rFonts w:ascii="Lucida Console" w:hAnsi="Lucida Console"/>
-          <w:sz w:val="21"/>
-          <w:szCs w:val="21"/>
+          <w:rFonts w:ascii="Cascadia Mono" w:hAnsi="Cascadia Mono"/>
+          <w:sz w:val="22"/>
+          <w:szCs w:val="22"/>
+        </w:rPr>
+      </w:pPr>
+      <w:r>
+        <w:rPr>
+          <w:rFonts w:ascii="Cascadia Mono" w:hAnsi="Cascadia Mono"/>
+          <w:sz w:val="22"/>
+          <w:szCs w:val="22"/>
+        </w:rPr>
+      </w:r>
+    </w:p>
+    <w:p>
+      <w:pPr>
+        <w:pStyle w:val="Normal"/>
+        <w:bidi w:val="0"/>
+        <w:jc w:val="left"/>
+        <w:rPr>
+          <w:rFonts w:ascii="Cascadia Mono" w:hAnsi="Cascadia Mono"/>
+          <w:sz w:val="22"/>
+          <w:szCs w:val="22"/>
+        </w:rPr>
+      </w:pPr>
+      <w:r>
+        <w:rPr>
+          <w:rFonts w:ascii="Cascadia Mono" w:hAnsi="Cascadia Mono"/>
+          <w:sz w:val="22"/>
+          <w:szCs w:val="22"/>
         </w:rPr>
         <w:t>The target file will appear in the same folder where the source file resides.</w:t>
       </w:r>
@@ -221,16 +237,16 @@
         <w:bidi w:val="0"/>
         <w:jc w:val="left"/>
         <w:rPr>
-          <w:rFonts w:ascii="Lucida Console" w:hAnsi="Lucida Console"/>
-          <w:sz w:val="21"/>
-          <w:szCs w:val="21"/>
-        </w:rPr>
-      </w:pPr>
-      <w:r>
-        <w:rPr>
-          <w:rFonts w:ascii="Lucida Console" w:hAnsi="Lucida Console"/>
-          <w:sz w:val="21"/>
-          <w:szCs w:val="21"/>
+          <w:rFonts w:ascii="Cascadia Mono" w:hAnsi="Cascadia Mono"/>
+          <w:sz w:val="22"/>
+          <w:szCs w:val="22"/>
+        </w:rPr>
+      </w:pPr>
+      <w:r>
+        <w:rPr>
+          <w:rFonts w:ascii="Cascadia Mono" w:hAnsi="Cascadia Mono"/>
+          <w:sz w:val="22"/>
+          <w:szCs w:val="22"/>
         </w:rPr>
         <w:t>The target file name will have the target language as a suffix.</w:t>
       </w:r>
@@ -241,35 +257,35 @@
         <w:bidi w:val="0"/>
         <w:jc w:val="left"/>
         <w:rPr>
-          <w:rFonts w:ascii="Lucida Console" w:hAnsi="Lucida Console"/>
-          <w:sz w:val="21"/>
-          <w:szCs w:val="21"/>
-        </w:rPr>
-      </w:pPr>
-      <w:r>
-        <w:rPr>
-          <w:rFonts w:ascii="Lucida Console" w:hAnsi="Lucida Console"/>
-          <w:sz w:val="21"/>
-          <w:szCs w:val="21"/>
-        </w:rPr>
-      </w:r>
-    </w:p>
-    <w:p>
-      <w:pPr>
-        <w:pStyle w:val="Normal"/>
-        <w:bidi w:val="0"/>
-        <w:jc w:val="left"/>
-        <w:rPr>
-          <w:rFonts w:ascii="Lucida Console" w:hAnsi="Lucida Console"/>
-          <w:sz w:val="21"/>
-          <w:szCs w:val="21"/>
-        </w:rPr>
-      </w:pPr>
-      <w:r>
-        <w:rPr>
-          <w:rFonts w:ascii="Lucida Console" w:hAnsi="Lucida Console"/>
-          <w:sz w:val="21"/>
-          <w:szCs w:val="21"/>
+          <w:rFonts w:ascii="Cascadia Mono" w:hAnsi="Cascadia Mono"/>
+          <w:sz w:val="22"/>
+          <w:szCs w:val="22"/>
+        </w:rPr>
+      </w:pPr>
+      <w:r>
+        <w:rPr>
+          <w:rFonts w:ascii="Cascadia Mono" w:hAnsi="Cascadia Mono"/>
+          <w:sz w:val="22"/>
+          <w:szCs w:val="22"/>
+        </w:rPr>
+      </w:r>
+    </w:p>
+    <w:p>
+      <w:pPr>
+        <w:pStyle w:val="Normal"/>
+        <w:bidi w:val="0"/>
+        <w:jc w:val="left"/>
+        <w:rPr>
+          <w:rFonts w:ascii="Cascadia Mono" w:hAnsi="Cascadia Mono"/>
+          <w:sz w:val="22"/>
+          <w:szCs w:val="22"/>
+        </w:rPr>
+      </w:pPr>
+      <w:r>
+        <w:rPr>
+          <w:rFonts w:ascii="Cascadia Mono" w:hAnsi="Cascadia Mono"/>
+          <w:sz w:val="22"/>
+          <w:szCs w:val="22"/>
         </w:rPr>
         <w:t>The environment variable DEEPL_AUTH_KEY should be set.</w:t>
       </w:r>
@@ -325,12 +341,16 @@
         <w:bidi w:val="0"/>
         <w:jc w:val="left"/>
         <w:rPr>
-          <w:rFonts w:ascii="Lucida Sans" w:hAnsi="Lucida Sans"/>
-        </w:rPr>
-      </w:pPr>
-      <w:r>
-        <w:rPr>
-          <w:rFonts w:ascii="Lucida Sans" w:hAnsi="Lucida Sans"/>
+          <w:rFonts w:ascii="Calibri" w:hAnsi="Calibri"/>
+          <w:sz w:val="26"/>
+          <w:szCs w:val="26"/>
+        </w:rPr>
+      </w:pPr>
+      <w:r>
+        <w:rPr>
+          <w:rFonts w:ascii="Calibri" w:hAnsi="Calibri"/>
+          <w:sz w:val="26"/>
+          <w:szCs w:val="26"/>
         </w:rPr>
         <w:t>The following files in this folder are machine translations to German:</w:t>
       </w:r>
@@ -341,27 +361,35 @@
         <w:bidi w:val="0"/>
         <w:jc w:val="left"/>
         <w:rPr>
-          <w:rFonts w:ascii="Lucida Sans" w:hAnsi="Lucida Sans"/>
-        </w:rPr>
-      </w:pPr>
-      <w:r>
-        <w:rPr>
-          <w:rFonts w:ascii="Lucida Sans" w:hAnsi="Lucida Sans"/>
-        </w:rPr>
-      </w:r>
-    </w:p>
-    <w:p>
-      <w:pPr>
-        <w:pStyle w:val="Normal"/>
-        <w:bidi w:val="0"/>
-        <w:jc w:val="left"/>
-        <w:rPr>
-          <w:rFonts w:ascii="Arial" w:hAnsi="Arial"/>
-        </w:rPr>
-      </w:pPr>
-      <w:r>
-        <w:rPr>
-          <w:rFonts w:ascii="Arial" w:hAnsi="Arial"/>
+          <w:rFonts w:ascii="Calibri" w:hAnsi="Calibri"/>
+          <w:sz w:val="26"/>
+          <w:szCs w:val="26"/>
+        </w:rPr>
+      </w:pPr>
+      <w:r>
+        <w:rPr>
+          <w:rFonts w:ascii="Calibri" w:hAnsi="Calibri"/>
+          <w:sz w:val="26"/>
+          <w:szCs w:val="26"/>
+        </w:rPr>
+      </w:r>
+    </w:p>
+    <w:p>
+      <w:pPr>
+        <w:pStyle w:val="Normal"/>
+        <w:bidi w:val="0"/>
+        <w:jc w:val="left"/>
+        <w:rPr>
+          <w:rFonts w:ascii="Cascadia Mono" w:hAnsi="Cascadia Mono"/>
+          <w:sz w:val="22"/>
+          <w:szCs w:val="22"/>
+        </w:rPr>
+      </w:pPr>
+      <w:r>
+        <w:rPr>
+          <w:rFonts w:ascii="Cascadia Mono" w:hAnsi="Cascadia Mono"/>
+          <w:sz w:val="22"/>
+          <w:szCs w:val="22"/>
         </w:rPr>
         <w:t>Info_DE.docx</w:t>
       </w:r>
@@ -372,12 +400,16 @@
         <w:bidi w:val="0"/>
         <w:jc w:val="left"/>
         <w:rPr>
-          <w:rFonts w:ascii="Arial" w:hAnsi="Arial"/>
-        </w:rPr>
-      </w:pPr>
-      <w:r>
-        <w:rPr>
-          <w:rFonts w:ascii="Arial" w:hAnsi="Arial"/>
+          <w:rFonts w:ascii="Cascadia Mono" w:hAnsi="Cascadia Mono"/>
+          <w:sz w:val="22"/>
+          <w:szCs w:val="22"/>
+        </w:rPr>
+      </w:pPr>
+      <w:r>
+        <w:rPr>
+          <w:rFonts w:ascii="Cascadia Mono" w:hAnsi="Cascadia Mono"/>
+          <w:sz w:val="22"/>
+          <w:szCs w:val="22"/>
         </w:rPr>
         <w:t>Info_DE.pptx</w:t>
       </w:r>
@@ -388,12 +420,16 @@
         <w:bidi w:val="0"/>
         <w:jc w:val="left"/>
         <w:rPr>
-          <w:rFonts w:ascii="Arial" w:hAnsi="Arial"/>
-        </w:rPr>
-      </w:pPr>
-      <w:r>
-        <w:rPr>
-          <w:rFonts w:ascii="Arial" w:hAnsi="Arial"/>
+          <w:rFonts w:ascii="Cascadia Mono" w:hAnsi="Cascadia Mono"/>
+          <w:sz w:val="22"/>
+          <w:szCs w:val="22"/>
+        </w:rPr>
+      </w:pPr>
+      <w:r>
+        <w:rPr>
+          <w:rFonts w:ascii="Cascadia Mono" w:hAnsi="Cascadia Mono"/>
+          <w:sz w:val="22"/>
+          <w:szCs w:val="22"/>
         </w:rPr>
         <w:t>Info_DE.xlsx</w:t>
       </w:r>

</xml_diff>

<commit_message>
Add language code information to the help
</commit_message>
<xml_diff>
--- a/Info.docx
+++ b/Info.docx
@@ -263,11 +263,42 @@
         </w:rPr>
       </w:pPr>
       <w:r>
-        <w:rPr>
-          <w:rFonts w:ascii="Cascadia Mono" w:hAnsi="Cascadia Mono"/>
-          <w:sz w:val="22"/>
-          <w:szCs w:val="22"/>
-        </w:rPr>
+        <w:rPr/>
+      </w:r>
+    </w:p>
+    <w:p>
+      <w:pPr>
+        <w:pStyle w:val="Normal"/>
+        <w:bidi w:val="0"/>
+        <w:jc w:val="left"/>
+        <w:rPr>
+          <w:rFonts w:ascii="Cascadia Mono" w:hAnsi="Cascadia Mono"/>
+          <w:sz w:val="22"/>
+          <w:szCs w:val="22"/>
+        </w:rPr>
+      </w:pPr>
+      <w:r>
+        <w:rPr>
+          <w:rFonts w:ascii="Cascadia Mono" w:hAnsi="Cascadia Mono"/>
+          <w:sz w:val="22"/>
+          <w:szCs w:val="22"/>
+        </w:rPr>
+        <w:t>Language codes: https://www.deepl.com/docs-api/translate-text/translate-text/</w:t>
+      </w:r>
+    </w:p>
+    <w:p>
+      <w:pPr>
+        <w:pStyle w:val="Normal"/>
+        <w:bidi w:val="0"/>
+        <w:jc w:val="left"/>
+        <w:rPr>
+          <w:rFonts w:ascii="Cascadia Mono" w:hAnsi="Cascadia Mono"/>
+          <w:sz w:val="22"/>
+          <w:szCs w:val="22"/>
+        </w:rPr>
+      </w:pPr>
+      <w:r>
+        <w:rPr/>
       </w:r>
     </w:p>
     <w:p>

</xml_diff>

<commit_message>
Add 'code' after 'target language'
</commit_message>
<xml_diff>
--- a/Info.docx
+++ b/Info.docx
@@ -248,22 +248,42 @@
           <w:sz w:val="22"/>
           <w:szCs w:val="22"/>
         </w:rPr>
-        <w:t>The target file name will have the target language as a suffix.</w:t>
-      </w:r>
-    </w:p>
-    <w:p>
-      <w:pPr>
-        <w:pStyle w:val="Normal"/>
-        <w:bidi w:val="0"/>
-        <w:jc w:val="left"/>
-        <w:rPr>
-          <w:rFonts w:ascii="Cascadia Mono" w:hAnsi="Cascadia Mono"/>
-          <w:sz w:val="22"/>
-          <w:szCs w:val="22"/>
-        </w:rPr>
-      </w:pPr>
-      <w:r>
-        <w:rPr/>
+        <w:t xml:space="preserve">The target file name will have the target language </w:t>
+      </w:r>
+      <w:r>
+        <w:rPr>
+          <w:rFonts w:ascii="Cascadia Mono" w:hAnsi="Cascadia Mono"/>
+          <w:sz w:val="22"/>
+          <w:szCs w:val="22"/>
+        </w:rPr>
+        <w:t>code</w:t>
+      </w:r>
+      <w:r>
+        <w:rPr>
+          <w:rFonts w:ascii="Cascadia Mono" w:hAnsi="Cascadia Mono"/>
+          <w:sz w:val="22"/>
+          <w:szCs w:val="22"/>
+        </w:rPr>
+        <w:t xml:space="preserve"> as a suffix.</w:t>
+      </w:r>
+    </w:p>
+    <w:p>
+      <w:pPr>
+        <w:pStyle w:val="Normal"/>
+        <w:bidi w:val="0"/>
+        <w:jc w:val="left"/>
+        <w:rPr>
+          <w:rFonts w:ascii="Cascadia Mono" w:hAnsi="Cascadia Mono"/>
+          <w:sz w:val="22"/>
+          <w:szCs w:val="22"/>
+        </w:rPr>
+      </w:pPr>
+      <w:r>
+        <w:rPr>
+          <w:rFonts w:ascii="Cascadia Mono" w:hAnsi="Cascadia Mono"/>
+          <w:sz w:val="22"/>
+          <w:szCs w:val="22"/>
+        </w:rPr>
       </w:r>
     </w:p>
     <w:p>
@@ -298,7 +318,11 @@
         </w:rPr>
       </w:pPr>
       <w:r>
-        <w:rPr/>
+        <w:rPr>
+          <w:rFonts w:ascii="Cascadia Mono" w:hAnsi="Cascadia Mono"/>
+          <w:sz w:val="22"/>
+          <w:szCs w:val="22"/>
+        </w:rPr>
       </w:r>
     </w:p>
     <w:p>

</xml_diff>